<commit_message>
IRepository File inherited to all user
</commit_message>
<xml_diff>
--- a/EasyLearn/Material/Software Documentation on  E.docx
+++ b/EasyLearn/Material/Software Documentation on  E.docx
@@ -3692,6 +3692,23 @@
           <w:tab w:val="left" w:pos="1327"/>
         </w:tabs>
       </w:pPr>
+      <w:proofErr w:type="spellStart"/>
+      <w:r>
+        <w:t>Model.IsValid</w:t>
+      </w:r>
+      <w:proofErr w:type="spellEnd"/>
+    </w:p>
+    <w:p>
+      <w:pPr>
+        <w:tabs>
+          <w:tab w:val="left" w:pos="1327"/>
+        </w:tabs>
+      </w:pPr>
+      <w:proofErr w:type="spellStart"/>
+      <w:r>
+        <w:t>Cloudinery</w:t>
+      </w:r>
+      <w:proofErr w:type="spellEnd"/>
     </w:p>
     <w:p>
       <w:pPr>
@@ -3943,6 +3960,294 @@
       </w:r>
       <w:r>
         <w:t xml:space="preserve"> The unique identifier of the user or system that sent the notification.</w:t>
+      </w:r>
+    </w:p>
+    <w:p>
+      <w:pPr>
+        <w:tabs>
+          <w:tab w:val="left" w:pos="1327"/>
+        </w:tabs>
+      </w:pPr>
+    </w:p>
+    <w:p>
+      <w:pPr>
+        <w:tabs>
+          <w:tab w:val="left" w:pos="1327"/>
+        </w:tabs>
+        <w:ind w:left="360"/>
+        <w:rPr>
+          <w:rStyle w:val="fontstyle01"/>
+        </w:rPr>
+      </w:pPr>
+      <w:r>
+        <w:rPr>
+          <w:rStyle w:val="fontstyle01"/>
+        </w:rPr>
+        <w:t>CURRENT SYSTEM</w:t>
+      </w:r>
+    </w:p>
+    <w:p>
+      <w:pPr>
+        <w:tabs>
+          <w:tab w:val="left" w:pos="1327"/>
+        </w:tabs>
+        <w:ind w:left="360"/>
+      </w:pPr>
+      <w:r>
+        <w:t>To write the content for your documentation slide, you should consider including the following information:</w:t>
+      </w:r>
+    </w:p>
+    <w:p>
+      <w:pPr>
+        <w:tabs>
+          <w:tab w:val="left" w:pos="1327"/>
+        </w:tabs>
+        <w:ind w:left="360"/>
+      </w:pPr>
+    </w:p>
+    <w:p>
+      <w:pPr>
+        <w:tabs>
+          <w:tab w:val="left" w:pos="1327"/>
+        </w:tabs>
+        <w:ind w:left="360"/>
+      </w:pPr>
+      <w:r>
+        <w:rPr>
+          <w:b/>
+          <w:bCs/>
+        </w:rPr>
+        <w:t>Introduction:</w:t>
+      </w:r>
+      <w:r>
+        <w:t xml:space="preserve"> A brief introduction to the platform you are developing, its purpose, and target audience.</w:t>
+      </w:r>
+    </w:p>
+    <w:p>
+      <w:pPr>
+        <w:tabs>
+          <w:tab w:val="left" w:pos="1327"/>
+        </w:tabs>
+        <w:ind w:left="360"/>
+        <w:rPr>
+          <w:b/>
+          <w:bCs/>
+        </w:rPr>
+      </w:pPr>
+    </w:p>
+    <w:p>
+      <w:pPr>
+        <w:tabs>
+          <w:tab w:val="left" w:pos="1327"/>
+        </w:tabs>
+        <w:ind w:left="360"/>
+      </w:pPr>
+      <w:r>
+        <w:rPr>
+          <w:b/>
+          <w:bCs/>
+        </w:rPr>
+        <w:t xml:space="preserve">Project Plan: </w:t>
+      </w:r>
+      <w:r>
+        <w:t>Outline the project plan, including the timeline, budget, milestones, and deliverables.</w:t>
+      </w:r>
+    </w:p>
+    <w:p>
+      <w:pPr>
+        <w:tabs>
+          <w:tab w:val="left" w:pos="1327"/>
+        </w:tabs>
+        <w:ind w:left="360"/>
+      </w:pPr>
+    </w:p>
+    <w:p>
+      <w:pPr>
+        <w:tabs>
+          <w:tab w:val="left" w:pos="1327"/>
+        </w:tabs>
+        <w:ind w:left="360"/>
+      </w:pPr>
+      <w:r>
+        <w:rPr>
+          <w:b/>
+          <w:bCs/>
+        </w:rPr>
+        <w:t>Scope and Features:</w:t>
+      </w:r>
+      <w:r>
+        <w:t xml:space="preserve"> Define the scope and features of the e-learning platform. List the functionalities, such as user authentication, course creation and management, payment processing, and certification.</w:t>
+      </w:r>
+    </w:p>
+    <w:p>
+      <w:pPr>
+        <w:tabs>
+          <w:tab w:val="left" w:pos="1327"/>
+        </w:tabs>
+        <w:ind w:left="360"/>
+        <w:rPr>
+          <w:b/>
+          <w:bCs/>
+        </w:rPr>
+      </w:pPr>
+    </w:p>
+    <w:p>
+      <w:pPr>
+        <w:tabs>
+          <w:tab w:val="left" w:pos="1327"/>
+        </w:tabs>
+        <w:ind w:left="360"/>
+      </w:pPr>
+      <w:r>
+        <w:rPr>
+          <w:b/>
+          <w:bCs/>
+        </w:rPr>
+        <w:t xml:space="preserve">Non-Functional and Technical Requirements: </w:t>
+      </w:r>
+      <w:r>
+        <w:t>Define the non-functional requirements and technical requirements of the platform, such as usability, scalability, security, and performance.</w:t>
+      </w:r>
+    </w:p>
+    <w:p>
+      <w:pPr>
+        <w:tabs>
+          <w:tab w:val="left" w:pos="1327"/>
+        </w:tabs>
+        <w:ind w:left="360"/>
+      </w:pPr>
+    </w:p>
+    <w:p>
+      <w:pPr>
+        <w:tabs>
+          <w:tab w:val="left" w:pos="1327"/>
+        </w:tabs>
+        <w:ind w:left="360"/>
+      </w:pPr>
+      <w:r>
+        <w:t>User Entities: Define the user entities, such as students, instructors, and admins. List the properties of each entity, such as name, email, password, etc.</w:t>
+      </w:r>
+    </w:p>
+    <w:p>
+      <w:pPr>
+        <w:tabs>
+          <w:tab w:val="left" w:pos="1327"/>
+        </w:tabs>
+        <w:ind w:left="360"/>
+      </w:pPr>
+    </w:p>
+    <w:p>
+      <w:pPr>
+        <w:tabs>
+          <w:tab w:val="left" w:pos="1327"/>
+        </w:tabs>
+        <w:ind w:left="360"/>
+      </w:pPr>
+      <w:r>
+        <w:t xml:space="preserve">Course Entities: Define the course entities, such as course name, description, instructor, </w:t>
+      </w:r>
+      <w:proofErr w:type="spellStart"/>
+      <w:r>
+        <w:t>enrollment</w:t>
+      </w:r>
+      <w:proofErr w:type="spellEnd"/>
+      <w:r>
+        <w:t xml:space="preserve"> fees, etc.</w:t>
+      </w:r>
+    </w:p>
+    <w:p>
+      <w:pPr>
+        <w:tabs>
+          <w:tab w:val="left" w:pos="1327"/>
+        </w:tabs>
+        <w:ind w:left="360"/>
+      </w:pPr>
+    </w:p>
+    <w:p>
+      <w:pPr>
+        <w:tabs>
+          <w:tab w:val="left" w:pos="1327"/>
+        </w:tabs>
+        <w:ind w:left="360"/>
+      </w:pPr>
+      <w:r>
+        <w:t>Lesson Entities: Define the lesson entities, such as lesson name, description, duration, and resources.</w:t>
+      </w:r>
+    </w:p>
+    <w:p>
+      <w:pPr>
+        <w:tabs>
+          <w:tab w:val="left" w:pos="1327"/>
+        </w:tabs>
+        <w:ind w:left="360"/>
+      </w:pPr>
+    </w:p>
+    <w:p>
+      <w:pPr>
+        <w:tabs>
+          <w:tab w:val="left" w:pos="1327"/>
+        </w:tabs>
+        <w:ind w:left="360"/>
+      </w:pPr>
+      <w:r>
+        <w:t>Enrolment Entities: Define the enrolment entities, such as enrolment date, payment status, and student status.</w:t>
+      </w:r>
+    </w:p>
+    <w:p>
+      <w:pPr>
+        <w:tabs>
+          <w:tab w:val="left" w:pos="1327"/>
+        </w:tabs>
+        <w:ind w:left="360"/>
+      </w:pPr>
+    </w:p>
+    <w:p>
+      <w:pPr>
+        <w:tabs>
+          <w:tab w:val="left" w:pos="1327"/>
+        </w:tabs>
+        <w:ind w:left="360"/>
+      </w:pPr>
+      <w:r>
+        <w:t>Review Entities: Define the review entities, such as student review, rating, and feedback.</w:t>
+      </w:r>
+    </w:p>
+    <w:p>
+      <w:pPr>
+        <w:tabs>
+          <w:tab w:val="left" w:pos="1327"/>
+        </w:tabs>
+        <w:ind w:left="360"/>
+      </w:pPr>
+    </w:p>
+    <w:p>
+      <w:pPr>
+        <w:tabs>
+          <w:tab w:val="left" w:pos="1327"/>
+        </w:tabs>
+        <w:ind w:left="360"/>
+      </w:pPr>
+      <w:r>
+        <w:t>Payment Entities: Define the payment entities, such as payment method, payment status, and amount.</w:t>
+      </w:r>
+    </w:p>
+    <w:p>
+      <w:pPr>
+        <w:tabs>
+          <w:tab w:val="left" w:pos="1327"/>
+        </w:tabs>
+        <w:ind w:left="360"/>
+      </w:pPr>
+    </w:p>
+    <w:p>
+      <w:pPr>
+        <w:tabs>
+          <w:tab w:val="left" w:pos="1327"/>
+        </w:tabs>
+        <w:ind w:left="360"/>
+      </w:pPr>
+      <w:r>
+        <w:t>Category Entities: Define the category entities, such as course categories, subcategories, and tags.</w:t>
       </w:r>
     </w:p>
     <w:sectPr>
@@ -6307,6 +6612,21 @@
       <w:lang w:val="en-US"/>
     </w:rPr>
   </w:style>
+  <w:style w:type="character" w:customStyle="1" w:styleId="fontstyle01">
+    <w:name w:val="fontstyle01"/>
+    <w:basedOn w:val="DefaultParagraphFont"/>
+    <w:rsid w:val="00F64616"/>
+    <w:rPr>
+      <w:rFonts w:ascii="Times-Bold" w:hAnsi="Times-Bold" w:hint="default"/>
+      <w:b/>
+      <w:bCs/>
+      <w:i w:val="0"/>
+      <w:iCs w:val="0"/>
+      <w:color w:val="000000"/>
+      <w:sz w:val="24"/>
+      <w:szCs w:val="24"/>
+    </w:rPr>
+  </w:style>
 </w:styles>
 </file>
 

</xml_diff>